<commit_message>
Demo newly found ammonia water properties libraries
</commit_message>
<xml_diff>
--- a/doc/OpenACHP notes 2017.docx
+++ b/doc/OpenACHP notes 2017.docx
@@ -636,6 +636,69 @@
           </w:p>
         </w:tc>
       </w:tr>
+      <w:tr>
+        <w:trPr>
+          <w:cnfStyle w:val="000000100000" w:firstRow="0" w:lastRow="0" w:firstColumn="0" w:lastColumn="0" w:oddVBand="0" w:evenVBand="0" w:oddHBand="1" w:evenHBand="0" w:firstRowFirstColumn="0" w:firstRowLastColumn="0" w:lastRowFirstColumn="0" w:lastRowLastColumn="0"/>
+        </w:trPr>
+        <w:tc>
+          <w:tcPr>
+            <w:cnfStyle w:val="001000000000" w:firstRow="0" w:lastRow="0" w:firstColumn="1" w:lastColumn="0" w:oddVBand="0" w:evenVBand="0" w:oddHBand="0" w:evenHBand="0" w:firstRowFirstColumn="0" w:firstRowLastColumn="0" w:lastRowFirstColumn="0" w:lastRowLastColumn="0"/>
+            <w:tcW w:w="1936" w:type="dxa"/>
+          </w:tcPr>
+          <w:p>
+            <w:r>
+              <w:lastRenderedPageBreak/>
+              <w:t>YUAN and Herold / SSC</w:t>
+            </w:r>
+          </w:p>
+        </w:tc>
+        <w:tc>
+          <w:tcPr>
+            <w:tcW w:w="2041" w:type="dxa"/>
+          </w:tcPr>
+          <w:p>
+            <w:pPr>
+              <w:cnfStyle w:val="000000100000" w:firstRow="0" w:lastRow="0" w:firstColumn="0" w:lastColumn="0" w:oddVBand="0" w:evenVBand="0" w:oddHBand="1" w:evenHBand="0" w:firstRowFirstColumn="0" w:firstRowLastColumn="0" w:lastRowFirstColumn="0" w:lastRowLastColumn="0"/>
+            </w:pPr>
+            <w:r>
+              <w:t>Library available upon request (possibly C code)</w:t>
+            </w:r>
+          </w:p>
+        </w:tc>
+        <w:tc>
+          <w:tcPr>
+            <w:tcW w:w="1902" w:type="dxa"/>
+          </w:tcPr>
+          <w:p>
+            <w:pPr>
+              <w:cnfStyle w:val="000000100000" w:firstRow="0" w:lastRow="0" w:firstColumn="0" w:lastColumn="0" w:oddVBand="0" w:evenVBand="0" w:oddHBand="1" w:evenHBand="0" w:firstRowFirstColumn="0" w:firstRowLastColumn="0" w:lastRowFirstColumn="0" w:lastRowLastColumn="0"/>
+            </w:pPr>
+          </w:p>
+        </w:tc>
+        <w:tc>
+          <w:tcPr>
+            <w:tcW w:w="1833" w:type="dxa"/>
+          </w:tcPr>
+          <w:p>
+            <w:pPr>
+              <w:cnfStyle w:val="000000100000" w:firstRow="0" w:lastRow="0" w:firstColumn="0" w:lastColumn="0" w:oddVBand="0" w:evenVBand="0" w:oddHBand="1" w:evenHBand="0" w:firstRowFirstColumn="0" w:firstRowLastColumn="0" w:lastRowFirstColumn="0" w:lastRowLastColumn="0"/>
+            </w:pPr>
+            <w:r>
+              <w:t>None</w:t>
+            </w:r>
+          </w:p>
+        </w:tc>
+        <w:tc>
+          <w:tcPr>
+            <w:tcW w:w="1638" w:type="dxa"/>
+          </w:tcPr>
+          <w:p>
+            <w:pPr>
+              <w:cnfStyle w:val="000000100000" w:firstRow="0" w:lastRow="0" w:firstColumn="0" w:lastColumn="0" w:oddVBand="0" w:evenVBand="0" w:oddHBand="1" w:evenHBand="0" w:firstRowFirstColumn="0" w:firstRowLastColumn="0" w:lastRowFirstColumn="0" w:lastRowLastColumn="0"/>
+            </w:pPr>
+          </w:p>
+        </w:tc>
+      </w:tr>
     </w:tbl>
     <w:p/>
     <w:p>
@@ -643,7 +706,6 @@
         <w:pStyle w:val="Heading2"/>
       </w:pPr>
       <w:r>
-        <w:lastRenderedPageBreak/>
         <w:t>Aqua-ammonia mixture properties</w:t>
       </w:r>
     </w:p>
@@ -680,11 +742,11 @@
         <w:tblLook w:val="04A0" w:firstRow="1" w:lastRow="0" w:firstColumn="1" w:lastColumn="0" w:noHBand="0" w:noVBand="1"/>
       </w:tblPr>
       <w:tblGrid>
-        <w:gridCol w:w="1916"/>
-        <w:gridCol w:w="2038"/>
+        <w:gridCol w:w="1901"/>
+        <w:gridCol w:w="2036"/>
         <w:gridCol w:w="1973"/>
-        <w:gridCol w:w="1808"/>
-        <w:gridCol w:w="1625"/>
+        <w:gridCol w:w="1815"/>
+        <w:gridCol w:w="1635"/>
       </w:tblGrid>
       <w:tr>
         <w:trPr>
@@ -812,6 +874,9 @@
             <w:pPr>
               <w:cnfStyle w:val="000000100000" w:firstRow="0" w:lastRow="0" w:firstColumn="0" w:lastColumn="0" w:oddVBand="0" w:evenVBand="0" w:oddHBand="1" w:evenHBand="0" w:firstRowFirstColumn="0" w:firstRowLastColumn="0" w:lastRowFirstColumn="0" w:lastRowLastColumn="0"/>
             </w:pPr>
+            <w:r>
+              <w:t>Ammonia1.py</w:t>
+            </w:r>
           </w:p>
         </w:tc>
         <w:tc>
@@ -848,6 +913,9 @@
             <w:pPr>
               <w:cnfStyle w:val="000000000000" w:firstRow="0" w:lastRow="0" w:firstColumn="0" w:lastColumn="0" w:oddVBand="0" w:evenVBand="0" w:oddHBand="0" w:evenHBand="0" w:firstRowFirstColumn="0" w:firstRowLastColumn="0" w:lastRowFirstColumn="0" w:lastRowLastColumn="0"/>
             </w:pPr>
+            <w:r>
+              <w:t>REFPROP</w:t>
+            </w:r>
           </w:p>
         </w:tc>
         <w:tc>
@@ -858,6 +926,11 @@
             <w:pPr>
               <w:cnfStyle w:val="000000000000" w:firstRow="0" w:lastRow="0" w:firstColumn="0" w:lastColumn="0" w:oddVBand="0" w:evenVBand="0" w:oddHBand="0" w:evenHBand="0" w:firstRowFirstColumn="0" w:firstRowLastColumn="0" w:lastRowFirstColumn="0" w:lastRowLastColumn="0"/>
             </w:pPr>
+            <w:proofErr w:type="spellStart"/>
+            <w:r>
+              <w:t>CoolProp</w:t>
+            </w:r>
+            <w:proofErr w:type="spellEnd"/>
           </w:p>
         </w:tc>
         <w:tc>
@@ -868,6 +941,9 @@
             <w:pPr>
               <w:cnfStyle w:val="000000000000" w:firstRow="0" w:lastRow="0" w:firstColumn="0" w:lastColumn="0" w:oddVBand="0" w:evenVBand="0" w:oddHBand="0" w:evenHBand="0" w:firstRowFirstColumn="0" w:firstRowLastColumn="0" w:lastRowFirstColumn="0" w:lastRowLastColumn="0"/>
             </w:pPr>
+            <w:r>
+              <w:t>Comparison only</w:t>
+            </w:r>
           </w:p>
         </w:tc>
         <w:tc>
@@ -904,6 +980,9 @@
             <w:pPr>
               <w:cnfStyle w:val="000000100000" w:firstRow="0" w:lastRow="0" w:firstColumn="0" w:lastColumn="0" w:oddVBand="0" w:evenVBand="0" w:oddHBand="1" w:evenHBand="0" w:firstRowFirstColumn="0" w:firstRowLastColumn="0" w:lastRowFirstColumn="0" w:lastRowLastColumn="0"/>
             </w:pPr>
+            <w:r>
+              <w:t>None</w:t>
+            </w:r>
           </w:p>
         </w:tc>
         <w:tc>
@@ -934,6 +1013,75 @@
             <w:pPr>
               <w:cnfStyle w:val="000000100000" w:firstRow="0" w:lastRow="0" w:firstColumn="0" w:lastColumn="0" w:oddVBand="0" w:evenVBand="0" w:oddHBand="1" w:evenHBand="0" w:firstRowFirstColumn="0" w:firstRowLastColumn="0" w:lastRowFirstColumn="0" w:lastRowLastColumn="0"/>
             </w:pPr>
+          </w:p>
+        </w:tc>
+      </w:tr>
+      <w:tr>
+        <w:tc>
+          <w:tcPr>
+            <w:cnfStyle w:val="001000000000" w:firstRow="0" w:lastRow="0" w:firstColumn="1" w:lastColumn="0" w:oddVBand="0" w:evenVBand="0" w:oddHBand="0" w:evenHBand="0" w:firstRowFirstColumn="0" w:firstRowLastColumn="0" w:lastRowFirstColumn="0" w:lastRowLastColumn="0"/>
+            <w:tcW w:w="1936" w:type="dxa"/>
+          </w:tcPr>
+          <w:p>
+            <w:r>
+              <w:t>Melinder, Skovrup</w:t>
+            </w:r>
+          </w:p>
+        </w:tc>
+        <w:tc>
+          <w:tcPr>
+            <w:tcW w:w="2041" w:type="dxa"/>
+          </w:tcPr>
+          <w:p>
+            <w:pPr>
+              <w:cnfStyle w:val="000000000000" w:firstRow="0" w:lastRow="0" w:firstColumn="0" w:lastColumn="0" w:oddVBand="0" w:evenVBand="0" w:oddHBand="0" w:evenHBand="0" w:firstRowFirstColumn="0" w:firstRowLastColumn="0" w:lastRowFirstColumn="0" w:lastRowLastColumn="0"/>
+            </w:pPr>
+            <w:proofErr w:type="spellStart"/>
+            <w:r>
+              <w:t>CoolProp</w:t>
+            </w:r>
+            <w:proofErr w:type="spellEnd"/>
+            <w:r>
+              <w:rPr>
+                <w:rStyle w:val="FootnoteReference"/>
+              </w:rPr>
+              <w:footnoteReference w:id="1"/>
+            </w:r>
+          </w:p>
+        </w:tc>
+        <w:tc>
+          <w:tcPr>
+            <w:tcW w:w="1902" w:type="dxa"/>
+          </w:tcPr>
+          <w:p>
+            <w:pPr>
+              <w:cnfStyle w:val="000000000000" w:firstRow="0" w:lastRow="0" w:firstColumn="0" w:lastColumn="0" w:oddVBand="0" w:evenVBand="0" w:oddHBand="0" w:evenHBand="0" w:firstRowFirstColumn="0" w:firstRowLastColumn="0" w:lastRowFirstColumn="0" w:lastRowLastColumn="0"/>
+            </w:pPr>
+          </w:p>
+        </w:tc>
+        <w:tc>
+          <w:tcPr>
+            <w:tcW w:w="1833" w:type="dxa"/>
+          </w:tcPr>
+          <w:p>
+            <w:pPr>
+              <w:cnfStyle w:val="000000000000" w:firstRow="0" w:lastRow="0" w:firstColumn="0" w:lastColumn="0" w:oddVBand="0" w:evenVBand="0" w:oddHBand="0" w:evenHBand="0" w:firstRowFirstColumn="0" w:firstRowLastColumn="0" w:lastRowFirstColumn="0" w:lastRowLastColumn="0"/>
+            </w:pPr>
+          </w:p>
+        </w:tc>
+        <w:tc>
+          <w:tcPr>
+            <w:tcW w:w="1638" w:type="dxa"/>
+          </w:tcPr>
+          <w:p>
+            <w:pPr>
+              <w:cnfStyle w:val="000000000000" w:firstRow="0" w:lastRow="0" w:firstColumn="0" w:lastColumn="0" w:oddVBand="0" w:evenVBand="0" w:oddHBand="0" w:evenHBand="0" w:firstRowFirstColumn="0" w:firstRowLastColumn="0" w:lastRowFirstColumn="0" w:lastRowLastColumn="0"/>
+            </w:pPr>
+            <w:r>
+              <w:t>Incompressible model</w:t>
+            </w:r>
+            <w:bookmarkStart w:id="0" w:name="_GoBack"/>
+            <w:bookmarkEnd w:id="0"/>
           </w:p>
         </w:tc>
       </w:tr>
@@ -1033,7 +1181,11 @@
     </w:p>
     <w:p>
       <w:r>
-        <w:t xml:space="preserve">The first objective is the simplest from a technical perspective. The second and third (accuracy and speed) are competing objectives, and several tricks and trade-offs have been considered especially with respect to property lookups and heat exchanger equations. For example, my dissertation prospectus outlines how in solving heat exchanger problems, the use of an integral equation instead of a simplified equation (LMTD or NTU) will improve accuracy for non-linear or non-constant properties. However, multiple approaches exist to </w:t>
+        <w:t xml:space="preserve">The first objective is the simplest from a technical perspective. The second and third (accuracy and speed) are competing objectives, and several tricks and trade-offs have been considered especially with respect to property lookups and heat exchanger equations. For example, my dissertation prospectus outlines how in solving heat exchanger problems, the use of an integral equation instead of a simplified equation (LMTD or NTU) will improve accuracy for non-linear or non-constant properties. However, </w:t>
+      </w:r>
+      <w:r>
+        <w:lastRenderedPageBreak/>
+        <w:t xml:space="preserve">multiple approaches exist to </w:t>
       </w:r>
       <w:r>
         <w:t>implement the integral equation. To use the integral equation with only numerical sources for stream properties, there are two basic steps:</w:t>
@@ -1120,7 +1272,6 @@
     </w:p>
     <w:p>
       <w:r>
-        <w:lastRenderedPageBreak/>
         <w:t>The second a</w:t>
       </w:r>
       <w:r>
@@ -1175,10 +1326,7 @@
         <w:t xml:space="preserve"> </w:t>
       </w:r>
       <w:r>
-        <w:t>This observation may be applied to speed up optimization.</w:t>
-      </w:r>
-      <w:r>
-        <w:t xml:space="preserve"> </w:t>
+        <w:t xml:space="preserve">This observation may be applied to speed up optimization. </w:t>
       </w:r>
       <w:r>
         <w:t>The third ste</w:t>
@@ -1190,13 +1338,7 @@
         <w:t xml:space="preserve"> pre-computing the maximum feasible heat rate</w:t>
       </w:r>
       <w:r>
-        <w:t xml:space="preserve">, since any input yields a feasible problem. However, for a problem where </w:t>
-      </w:r>
-      <w:r>
-        <w:t>repeated lookup</w:t>
-      </w:r>
-      <w:r>
-        <w:t xml:space="preserve"> or both types of inputs are anticipated</w:t>
+        <w:t>, since any input yields a feasible problem. However, for a problem where repeated lookup or both types of inputs are anticipated</w:t>
       </w:r>
       <w:r>
         <w:t>, one can use a series of evaluated points to establish a fitting spline for forward and reverse interpolation. The shape of this curve reflects the non-linearity of the problem (and presumably could be non-dimensionalized as a further study).</w:t>
@@ -1208,15 +1350,7 @@
         <w:t xml:space="preserve"> are some files that show these curves for a few cases typical</w:t>
       </w:r>
       <w:r>
-        <w:t xml:space="preserve"> for this project, and a brief document was compiled at </w:t>
-      </w:r>
-      <w:proofErr w:type="spellStart"/>
-      <w:r>
-        <w:t>some time</w:t>
-      </w:r>
-      <w:proofErr w:type="spellEnd"/>
-      <w:r>
-        <w:t xml:space="preserve"> after my dissertation proposal (TODO: give file names).</w:t>
+        <w:t xml:space="preserve"> for this project, and a brief document was compiled at some time after my dissertation proposal (TODO: give file names).</w:t>
       </w:r>
     </w:p>
     <w:p>
@@ -1269,13 +1403,7 @@
         </w:numPr>
       </w:pPr>
       <w:r>
-        <w:t xml:space="preserve">Use </w:t>
-      </w:r>
-      <w:r>
-        <w:t>an off-the-shelf numerical optimization/integration routine</w:t>
-      </w:r>
-      <w:r>
-        <w:t xml:space="preserve"> (choose which one)</w:t>
+        <w:t>Use an off-the-shelf numerical optimization/integration routine (choose which one)</w:t>
       </w:r>
     </w:p>
     <w:p>
@@ -1324,7 +1452,11 @@
         <w:t xml:space="preserve"> this behavior, a method to generate results was carried out, using manual intervention to narrow the input search range until a boundary optimum was found, and then shifting the input search range, and so forth, until an optimum was found interior to the input search range.</w:t>
       </w:r>
       <w:r>
-        <w:t xml:space="preserve"> Using this method, I performed a few parametric studies on sensitivity to total heat exchanger area and heat rejection temperature. However, the manual approach was so slow and tedious that results could not be taken as reproducible.</w:t>
+        <w:t xml:space="preserve"> Using this method, I performed a </w:t>
+      </w:r>
+      <w:r>
+        <w:lastRenderedPageBreak/>
+        <w:t>few parametric studies on sensitivity to total heat exchanger area and heat rejection temperature. However, the manual approach was so slow and tedious that results could not be taken as reproducible.</w:t>
       </w:r>
       <w:r>
         <w:t xml:space="preserve"> Using only the academic license for EES</w:t>
@@ -1383,11 +1515,7 @@
         <w:t xml:space="preserve">. The file aqua_case_studies2.py was used to attempt optimization using each </w:t>
       </w:r>
       <w:r>
-        <w:t xml:space="preserve">of the available routines, calling on the aqua-ammonia chiller system modeled in system_aqua1.py. Some of the optimization routines </w:t>
-      </w:r>
-      <w:r>
-        <w:lastRenderedPageBreak/>
-        <w:t>lack the ability to input constraints, therefore this system model includes a mapping for the input range intended to allow the same search areas to be passed to all the optimizers.</w:t>
+        <w:t>of the available routines, calling on the aqua-ammonia chiller system modeled in system_aqua1.py. Some of the optimization routines lack the ability to input constraints, therefore this system model includes a mapping for the input range intended to allow the same search areas to be passed to all the optimizers.</w:t>
       </w:r>
       <w:r>
         <w:t xml:space="preserve"> For each applicable routine, the optimizer was applied over a range of heat rejection temperatures, and in each case the history of the optimizer’s attempted inputs was saved as a Python pickle file in a directory of the </w:t>
@@ -1452,10 +1580,7 @@
         <w:t xml:space="preserve"> interacts with my model via the command line, and requires as its input several files specifying how to invoke the model, how to evaluate the objective function, and solver and parameter options. Using different optimizer options, several sets of trials were created and run, which are stored in the opt1, opt2 … directories of the project repository. Again, for any given optimization trial, the output files generated by the optimizer are sufficient to playback the history of sampled inputs. However, I might not yet have a script that specializes in formatting these results for display.</w:t>
       </w:r>
     </w:p>
-    <w:p>
-      <w:bookmarkStart w:id="0" w:name="_GoBack"/>
-      <w:bookmarkEnd w:id="0"/>
-    </w:p>
+    <w:p/>
     <w:sectPr>
       <w:pgSz w:w="12240" w:h="15840"/>
       <w:pgMar w:top="1440" w:right="1440" w:bottom="1440" w:left="1440" w:header="720" w:footer="720" w:gutter="0"/>
@@ -1464,6 +1589,75 @@
     </w:sectPr>
   </w:body>
 </w:document>
+</file>
+
+<file path=word/endnotes.xml><?xml version="1.0" encoding="utf-8"?>
+<w:endnotes xmlns:wpc="http://schemas.microsoft.com/office/word/2010/wordprocessingCanvas" xmlns:cx="http://schemas.microsoft.com/office/drawing/2014/chartex" xmlns:cx1="http://schemas.microsoft.com/office/drawing/2015/9/8/chartex" xmlns:cx2="http://schemas.microsoft.com/office/drawing/2015/10/21/chartex" xmlns:cx3="http://schemas.microsoft.com/office/drawing/2016/5/9/chartex" xmlns:cx4="http://schemas.microsoft.com/office/drawing/2016/5/10/chartex" xmlns:cx5="http://schemas.microsoft.com/office/drawing/2016/5/11/chartex" xmlns:cx6="http://schemas.microsoft.com/office/drawing/2016/5/12/chartex" xmlns:cx7="http://schemas.microsoft.com/office/drawing/2016/5/13/chartex" xmlns:cx8="http://schemas.microsoft.com/office/drawing/2016/5/14/chartex" xmlns:mc="http://schemas.openxmlformats.org/markup-compatibility/2006" xmlns:aink="http://schemas.microsoft.com/office/drawing/2016/ink" xmlns:am3d="http://schemas.microsoft.com/office/drawing/2017/model3d" xmlns:o="urn:schemas-microsoft-com:office:office" xmlns:r="http://schemas.openxmlformats.org/officeDocument/2006/relationships" xmlns:m="http://schemas.openxmlformats.org/officeDocument/2006/math" xmlns:v="urn:schemas-microsoft-com:vml" xmlns:wp14="http://schemas.microsoft.com/office/word/2010/wordprocessingDrawing" xmlns:wp="http://schemas.openxmlformats.org/drawingml/2006/wordprocessingDrawing" xmlns:w10="urn:schemas-microsoft-com:office:word" xmlns:w="http://schemas.openxmlformats.org/wordprocessingml/2006/main" xmlns:w14="http://schemas.microsoft.com/office/word/2010/wordml" xmlns:w15="http://schemas.microsoft.com/office/word/2012/wordml" xmlns:w16cid="http://schemas.microsoft.com/office/word/2016/wordml/cid" xmlns:w16se="http://schemas.microsoft.com/office/word/2015/wordml/symex" xmlns:wpg="http://schemas.microsoft.com/office/word/2010/wordprocessingGroup" xmlns:wpi="http://schemas.microsoft.com/office/word/2010/wordprocessingInk" xmlns:wne="http://schemas.microsoft.com/office/word/2006/wordml" xmlns:wps="http://schemas.microsoft.com/office/word/2010/wordprocessingShape" mc:Ignorable="w14 w15 w16se w16cid wp14">
+  <w:endnote w:type="separator" w:id="-1">
+    <w:p>
+      <w:pPr>
+        <w:spacing w:after="0" w:line="240" w:lineRule="auto"/>
+      </w:pPr>
+      <w:r>
+        <w:separator/>
+      </w:r>
+    </w:p>
+  </w:endnote>
+  <w:endnote w:type="continuationSeparator" w:id="0">
+    <w:p>
+      <w:pPr>
+        <w:spacing w:after="0" w:line="240" w:lineRule="auto"/>
+      </w:pPr>
+      <w:r>
+        <w:continuationSeparator/>
+      </w:r>
+    </w:p>
+  </w:endnote>
+</w:endnotes>
+</file>
+
+<file path=word/footnotes.xml><?xml version="1.0" encoding="utf-8"?>
+<w:footnotes xmlns:wpc="http://schemas.microsoft.com/office/word/2010/wordprocessingCanvas" xmlns:cx="http://schemas.microsoft.com/office/drawing/2014/chartex" xmlns:cx1="http://schemas.microsoft.com/office/drawing/2015/9/8/chartex" xmlns:cx2="http://schemas.microsoft.com/office/drawing/2015/10/21/chartex" xmlns:cx3="http://schemas.microsoft.com/office/drawing/2016/5/9/chartex" xmlns:cx4="http://schemas.microsoft.com/office/drawing/2016/5/10/chartex" xmlns:cx5="http://schemas.microsoft.com/office/drawing/2016/5/11/chartex" xmlns:cx6="http://schemas.microsoft.com/office/drawing/2016/5/12/chartex" xmlns:cx7="http://schemas.microsoft.com/office/drawing/2016/5/13/chartex" xmlns:cx8="http://schemas.microsoft.com/office/drawing/2016/5/14/chartex" xmlns:mc="http://schemas.openxmlformats.org/markup-compatibility/2006" xmlns:aink="http://schemas.microsoft.com/office/drawing/2016/ink" xmlns:am3d="http://schemas.microsoft.com/office/drawing/2017/model3d" xmlns:o="urn:schemas-microsoft-com:office:office" xmlns:r="http://schemas.openxmlformats.org/officeDocument/2006/relationships" xmlns:m="http://schemas.openxmlformats.org/officeDocument/2006/math" xmlns:v="urn:schemas-microsoft-com:vml" xmlns:wp14="http://schemas.microsoft.com/office/word/2010/wordprocessingDrawing" xmlns:wp="http://schemas.openxmlformats.org/drawingml/2006/wordprocessingDrawing" xmlns:w10="urn:schemas-microsoft-com:office:word" xmlns:w="http://schemas.openxmlformats.org/wordprocessingml/2006/main" xmlns:w14="http://schemas.microsoft.com/office/word/2010/wordml" xmlns:w15="http://schemas.microsoft.com/office/word/2012/wordml" xmlns:w16cid="http://schemas.microsoft.com/office/word/2016/wordml/cid" xmlns:w16se="http://schemas.microsoft.com/office/word/2015/wordml/symex" xmlns:wpg="http://schemas.microsoft.com/office/word/2010/wordprocessingGroup" xmlns:wpi="http://schemas.microsoft.com/office/word/2010/wordprocessingInk" xmlns:wne="http://schemas.microsoft.com/office/word/2006/wordml" xmlns:wps="http://schemas.microsoft.com/office/word/2010/wordprocessingShape" mc:Ignorable="w14 w15 w16se w16cid wp14">
+  <w:footnote w:type="separator" w:id="-1">
+    <w:p>
+      <w:pPr>
+        <w:spacing w:after="0" w:line="240" w:lineRule="auto"/>
+      </w:pPr>
+      <w:r>
+        <w:separator/>
+      </w:r>
+    </w:p>
+  </w:footnote>
+  <w:footnote w:type="continuationSeparator" w:id="0">
+    <w:p>
+      <w:pPr>
+        <w:spacing w:after="0" w:line="240" w:lineRule="auto"/>
+      </w:pPr>
+      <w:r>
+        <w:continuationSeparator/>
+      </w:r>
+    </w:p>
+  </w:footnote>
+  <w:footnote w:id="1">
+    <w:p>
+      <w:pPr>
+        <w:pStyle w:val="FootnoteText"/>
+      </w:pPr>
+      <w:r>
+        <w:rPr>
+          <w:rStyle w:val="FootnoteReference"/>
+        </w:rPr>
+        <w:footnoteRef/>
+      </w:r>
+      <w:r>
+        <w:t xml:space="preserve"> See </w:t>
+      </w:r>
+      <w:r>
+        <w:t>https://github.com/CoolProp/CoolProp/issues/341</w:t>
+      </w:r>
+    </w:p>
+  </w:footnote>
+</w:footnotes>
 </file>
 
 <file path=word/numbering.xml><?xml version="1.0" encoding="utf-8"?>
@@ -2559,6 +2753,45 @@
       </w:tcPr>
     </w:tblStylePr>
   </w:style>
+  <w:style w:type="paragraph" w:styleId="FootnoteText">
+    <w:name w:val="footnote text"/>
+    <w:basedOn w:val="Normal"/>
+    <w:link w:val="FootnoteTextChar"/>
+    <w:uiPriority w:val="99"/>
+    <w:semiHidden/>
+    <w:unhideWhenUsed/>
+    <w:rsid w:val="00B27139"/>
+    <w:pPr>
+      <w:spacing w:after="0" w:line="240" w:lineRule="auto"/>
+    </w:pPr>
+    <w:rPr>
+      <w:sz w:val="20"/>
+      <w:szCs w:val="20"/>
+    </w:rPr>
+  </w:style>
+  <w:style w:type="character" w:customStyle="1" w:styleId="FootnoteTextChar">
+    <w:name w:val="Footnote Text Char"/>
+    <w:basedOn w:val="DefaultParagraphFont"/>
+    <w:link w:val="FootnoteText"/>
+    <w:uiPriority w:val="99"/>
+    <w:semiHidden/>
+    <w:rsid w:val="00B27139"/>
+    <w:rPr>
+      <w:sz w:val="20"/>
+      <w:szCs w:val="20"/>
+    </w:rPr>
+  </w:style>
+  <w:style w:type="character" w:styleId="FootnoteReference">
+    <w:name w:val="footnote reference"/>
+    <w:basedOn w:val="DefaultParagraphFont"/>
+    <w:uiPriority w:val="99"/>
+    <w:semiHidden/>
+    <w:unhideWhenUsed/>
+    <w:rsid w:val="00B27139"/>
+    <w:rPr>
+      <w:vertAlign w:val="superscript"/>
+    </w:rPr>
+  </w:style>
 </w:styles>
 </file>
 
@@ -2855,4 +3088,16 @@
     </a:ext>
   </a:extLst>
 </a:theme>
+</file>
+
+<file path=customXml/item1.xml><?xml version="1.0" encoding="utf-8"?>
+<b:Sources xmlns:b="http://schemas.openxmlformats.org/officeDocument/2006/bibliography" xmlns="http://schemas.openxmlformats.org/officeDocument/2006/bibliography" SelectedStyle="\APASixthEditionOfficeOnline.xsl" StyleName="APA" Version="6"/>
+</file>
+
+<file path=customXml/itemProps1.xml><?xml version="1.0" encoding="utf-8"?>
+<ds:datastoreItem xmlns:ds="http://schemas.openxmlformats.org/officeDocument/2006/customXml" ds:itemID="{6232ED41-BA9C-45F4-BB55-00CCCE85FEB3}">
+  <ds:schemaRefs>
+    <ds:schemaRef ds:uri="http://schemas.openxmlformats.org/officeDocument/2006/bibliography"/>
+  </ds:schemaRefs>
+</ds:datastoreItem>
 </file>
</xml_diff>

<commit_message>
Helper script for building CoolProp with VS 2017
</commit_message>
<xml_diff>
--- a/doc/OpenACHP notes 2017.docx
+++ b/doc/OpenACHP notes 2017.docx
@@ -225,9 +225,64 @@
           <w:ilvl w:val="2"/>
           <w:numId w:val="1"/>
         </w:numPr>
-      </w:pPr>
-      <w:r>
-        <w:t>Note that using pip to install this package tended to fail for me, but with the helpful message that I need to install MS Visual Studio build tools. Do a custom install and just select the 2015 compiler tools. Then on a command line, run:</w:t>
+        <w:rPr>
+          <w:rFonts w:ascii="Consolas" w:hAnsi="Consolas"/>
+        </w:rPr>
+      </w:pPr>
+      <w:r>
+        <w:t xml:space="preserve">Note that using pip to install this package tended to fail for me, but with the helpful message that I need to install MS Visual Studio build tools. </w:t>
+      </w:r>
+      <w:r>
+        <w:t xml:space="preserve">Obtain the current Visual Studio Community installer. </w:t>
+      </w:r>
+      <w:r>
+        <w:rPr>
+          <w:rFonts w:cstheme="minorHAnsi"/>
+        </w:rPr>
+        <w:t xml:space="preserve">More </w:t>
+      </w:r>
+      <w:r>
+        <w:rPr>
+          <w:rFonts w:cstheme="minorHAnsi"/>
+        </w:rPr>
+        <w:t xml:space="preserve">than </w:t>
+      </w:r>
+      <w:r>
+        <w:rPr>
+          <w:rFonts w:cstheme="minorHAnsi"/>
+        </w:rPr>
+        <w:t>likely, you won’t be able to guess the correct list of options with the installer. Choose the desktop build tools workflow, see here</w:t>
+      </w:r>
+      <w:r>
+        <w:rPr>
+          <w:rStyle w:val="FootnoteReference"/>
+          <w:rFonts w:cstheme="minorHAnsi"/>
+        </w:rPr>
+        <w:footnoteReference w:id="1"/>
+      </w:r>
+      <w:r>
+        <w:rPr>
+          <w:rFonts w:cstheme="minorHAnsi"/>
+        </w:rPr>
+        <w:t xml:space="preserve">. </w:t>
+      </w:r>
+      <w:r>
+        <w:rPr>
+          <w:rFonts w:cstheme="minorHAnsi"/>
+        </w:rPr>
+        <w:t xml:space="preserve">You are going to </w:t>
+      </w:r>
+      <w:r>
+        <w:rPr>
+          <w:rFonts w:cstheme="minorHAnsi"/>
+        </w:rPr>
+        <w:t>run from the command line</w:t>
+      </w:r>
+      <w:r>
+        <w:rPr>
+          <w:rFonts w:cstheme="minorHAnsi"/>
+        </w:rPr>
+        <w:t xml:space="preserve"> this script, but will have to take two steps first…</w:t>
       </w:r>
     </w:p>
     <w:p>
@@ -245,6 +300,12 @@
         <w:rPr>
           <w:rFonts w:ascii="Consolas" w:hAnsi="Consolas"/>
         </w:rPr>
+        <w:t>“</w:t>
+      </w:r>
+      <w:r>
+        <w:rPr>
+          <w:rFonts w:ascii="Consolas" w:hAnsi="Consolas"/>
+        </w:rPr>
         <w:t>C:\Program Files (x</w:t>
       </w:r>
       <w:proofErr w:type="gramStart"/>
@@ -259,7 +320,31 @@
         <w:rPr>
           <w:rFonts w:ascii="Consolas" w:hAnsi="Consolas"/>
         </w:rPr>
-        <w:t>Microsoft Visual Studio 14.0\Common7\Tools\vsvars32.bat</w:t>
+        <w:t>Microsoft Visual Studio 14.0\VC</w:t>
+      </w:r>
+      <w:r>
+        <w:rPr>
+          <w:rFonts w:ascii="Consolas" w:hAnsi="Consolas"/>
+        </w:rPr>
+        <w:t>\vcvarsall.bat</w:t>
+      </w:r>
+      <w:r>
+        <w:rPr>
+          <w:rFonts w:ascii="Consolas" w:hAnsi="Consolas"/>
+        </w:rPr>
+        <w:t>”</w:t>
+      </w:r>
+      <w:r>
+        <w:rPr>
+          <w:rFonts w:ascii="Consolas" w:hAnsi="Consolas"/>
+        </w:rPr>
+        <w:t xml:space="preserve"> x86 </w:t>
+      </w:r>
+      <w:r>
+        <w:rPr>
+          <w:rFonts w:ascii="Consolas" w:hAnsi="Consolas"/>
+        </w:rPr>
+        <w:t>10.0.15063.0</w:t>
       </w:r>
     </w:p>
     <w:p>
@@ -277,7 +362,452 @@
         <w:rPr>
           <w:rFonts w:cstheme="minorHAnsi"/>
         </w:rPr>
-        <w:t>Then install the package with pip.</w:t>
+        <w:t>First, fix a known bug by c</w:t>
+      </w:r>
+      <w:r>
+        <w:rPr>
+          <w:rFonts w:cstheme="minorHAnsi"/>
+        </w:rPr>
+        <w:t>omment</w:t>
+      </w:r>
+      <w:r>
+        <w:rPr>
+          <w:rFonts w:cstheme="minorHAnsi"/>
+        </w:rPr>
+        <w:t>ing</w:t>
+      </w:r>
+      <w:r>
+        <w:rPr>
+          <w:rFonts w:cstheme="minorHAnsi"/>
+        </w:rPr>
+        <w:t xml:space="preserve"> out the line thus</w:t>
+      </w:r>
+      <w:r>
+        <w:rPr>
+          <w:rStyle w:val="FootnoteReference"/>
+          <w:rFonts w:cstheme="minorHAnsi"/>
+        </w:rPr>
+        <w:footnoteReference w:id="2"/>
+      </w:r>
+      <w:r>
+        <w:rPr>
+          <w:rFonts w:cstheme="minorHAnsi"/>
+        </w:rPr>
+        <w:t>:</w:t>
+      </w:r>
+      <w:r>
+        <w:rPr>
+          <w:rFonts w:ascii="Consolas" w:hAnsi="Consolas"/>
+        </w:rPr>
+        <w:t xml:space="preserve"> </w:t>
+      </w:r>
+      <w:r>
+        <w:rPr>
+          <w:rFonts w:ascii="Consolas" w:hAnsi="Consolas"/>
+        </w:rPr>
+        <w:t xml:space="preserve">REM if not exist "%~dp0..\common7\IDE\wdexpress.exe" </w:t>
+      </w:r>
+      <w:proofErr w:type="spellStart"/>
+      <w:r>
+        <w:rPr>
+          <w:rFonts w:ascii="Consolas" w:hAnsi="Consolas"/>
+        </w:rPr>
+        <w:t>goto</w:t>
+      </w:r>
+      <w:proofErr w:type="spellEnd"/>
+      <w:r>
+        <w:rPr>
+          <w:rFonts w:ascii="Consolas" w:hAnsi="Consolas"/>
+        </w:rPr>
+        <w:t xml:space="preserve"> </w:t>
+      </w:r>
+      <w:proofErr w:type="spellStart"/>
+      <w:r>
+        <w:rPr>
+          <w:rFonts w:ascii="Consolas" w:hAnsi="Consolas"/>
+        </w:rPr>
+        <w:t>setup_buildsku</w:t>
+      </w:r>
+      <w:proofErr w:type="spellEnd"/>
+    </w:p>
+    <w:p>
+      <w:pPr>
+        <w:pStyle w:val="ListParagraph"/>
+        <w:numPr>
+          <w:ilvl w:val="2"/>
+          <w:numId w:val="1"/>
+        </w:numPr>
+        <w:rPr>
+          <w:rFonts w:ascii="Consolas" w:hAnsi="Consolas"/>
+        </w:rPr>
+      </w:pPr>
+      <w:r>
+        <w:rPr>
+          <w:rFonts w:cstheme="minorHAnsi"/>
+        </w:rPr>
+        <w:t>Second, choose version to replace the 10.0.15063.0</w:t>
+      </w:r>
+      <w:r>
+        <w:rPr>
+          <w:rFonts w:cstheme="minorHAnsi"/>
+        </w:rPr>
+        <w:t xml:space="preserve">: choose either 8.1 or </w:t>
+      </w:r>
+      <w:proofErr w:type="spellStart"/>
+      <w:r>
+        <w:rPr>
+          <w:rFonts w:cstheme="minorHAnsi"/>
+        </w:rPr>
+        <w:t>eg</w:t>
+      </w:r>
+      <w:proofErr w:type="spellEnd"/>
+      <w:r>
+        <w:rPr>
+          <w:rFonts w:cstheme="minorHAnsi"/>
+        </w:rPr>
+        <w:t xml:space="preserve">. </w:t>
+      </w:r>
+      <w:r>
+        <w:rPr>
+          <w:rFonts w:cstheme="minorHAnsi"/>
+        </w:rPr>
+        <w:t>xxx</w:t>
+      </w:r>
+      <w:r>
+        <w:rPr>
+          <w:rFonts w:cstheme="minorHAnsi"/>
+        </w:rPr>
+        <w:t xml:space="preserve"> if you have a folder such as</w:t>
+      </w:r>
+      <w:r>
+        <w:rPr>
+          <w:rFonts w:ascii="Consolas" w:hAnsi="Consolas"/>
+        </w:rPr>
+        <w:t xml:space="preserve"> </w:t>
+      </w:r>
+      <w:r>
+        <w:rPr>
+          <w:rFonts w:ascii="Consolas" w:hAnsi="Consolas"/>
+        </w:rPr>
+        <w:t>C:\Program Files (x</w:t>
+      </w:r>
+      <w:proofErr w:type="gramStart"/>
+      <w:r>
+        <w:rPr>
+          <w:rFonts w:ascii="Consolas" w:hAnsi="Consolas"/>
+        </w:rPr>
+        <w:t>86)\</w:t>
+      </w:r>
+      <w:proofErr w:type="gramEnd"/>
+      <w:r>
+        <w:rPr>
+          <w:rFonts w:ascii="Consolas" w:hAnsi="Consolas"/>
+        </w:rPr>
+        <w:t>Windows Kits\10\</w:t>
+      </w:r>
+      <w:r>
+        <w:rPr>
+          <w:rFonts w:ascii="Consolas" w:hAnsi="Consolas"/>
+        </w:rPr>
+        <w:t>bi</w:t>
+      </w:r>
+      <w:r>
+        <w:rPr>
+          <w:rFonts w:ascii="Consolas" w:hAnsi="Consolas"/>
+        </w:rPr>
+        <w:t>n\</w:t>
+      </w:r>
+      <w:r>
+        <w:rPr>
+          <w:rFonts w:ascii="Consolas" w:hAnsi="Consolas"/>
+        </w:rPr>
+        <w:t>xxx</w:t>
+      </w:r>
+      <w:r>
+        <w:rPr>
+          <w:rFonts w:ascii="Consolas" w:hAnsi="Consolas"/>
+        </w:rPr>
+        <w:t>\x86</w:t>
+      </w:r>
+      <w:r>
+        <w:rPr>
+          <w:rFonts w:cstheme="minorHAnsi"/>
+        </w:rPr>
+        <w:t xml:space="preserve">. </w:t>
+      </w:r>
+      <w:r>
+        <w:rPr>
+          <w:rFonts w:cstheme="minorHAnsi"/>
+        </w:rPr>
+        <w:t>You need executables from that folder, which may not get included into the path if you omit the version number.</w:t>
+      </w:r>
+      <w:r>
+        <w:rPr>
+          <w:rFonts w:cstheme="minorHAnsi"/>
+        </w:rPr>
+        <w:t xml:space="preserve"> Read more about the Windows Kits here</w:t>
+      </w:r>
+      <w:r>
+        <w:rPr>
+          <w:rStyle w:val="FootnoteReference"/>
+          <w:rFonts w:cstheme="minorHAnsi"/>
+        </w:rPr>
+        <w:footnoteReference w:id="3"/>
+      </w:r>
+      <w:r>
+        <w:rPr>
+          <w:rFonts w:cstheme="minorHAnsi"/>
+        </w:rPr>
+        <w:t>.</w:t>
+      </w:r>
+      <w:r>
+        <w:rPr>
+          <w:rFonts w:cstheme="minorHAnsi"/>
+        </w:rPr>
+        <w:t xml:space="preserve"> On my</w:t>
+      </w:r>
+      <w:r>
+        <w:rPr>
+          <w:rFonts w:cstheme="minorHAnsi"/>
+        </w:rPr>
+        <w:t xml:space="preserve"> system, only the 8.1 kit works </w:t>
+      </w:r>
+      <w:r>
+        <w:rPr>
+          <w:rFonts w:cstheme="minorHAnsi"/>
+        </w:rPr>
+        <w:t xml:space="preserve">with magic, </w:t>
+      </w:r>
+      <w:r>
+        <w:rPr>
+          <w:rFonts w:cstheme="minorHAnsi"/>
+        </w:rPr>
+        <w:t>due to a bug in the</w:t>
+      </w:r>
+      <w:r>
+        <w:rPr>
+          <w:rFonts w:cstheme="minorHAnsi"/>
+        </w:rPr>
+        <w:t xml:space="preserve"> file </w:t>
+      </w:r>
+      <w:r>
+        <w:rPr>
+          <w:rFonts w:ascii="Consolas" w:hAnsi="Consolas" w:cstheme="minorHAnsi"/>
+        </w:rPr>
+        <w:t>vcvars32.bat</w:t>
+      </w:r>
+      <w:r>
+        <w:rPr>
+          <w:rFonts w:cstheme="minorHAnsi"/>
+        </w:rPr>
+        <w:t>: I</w:t>
+      </w:r>
+      <w:r>
+        <w:rPr>
+          <w:rFonts w:cstheme="minorHAnsi"/>
+        </w:rPr>
+        <w:t>t adds the wrong directory to the path</w:t>
+      </w:r>
+      <w:r>
+        <w:rPr>
+          <w:rFonts w:cstheme="minorHAnsi"/>
+        </w:rPr>
+        <w:t xml:space="preserve"> with SDK version 10.xxx</w:t>
+      </w:r>
+      <w:r>
+        <w:rPr>
+          <w:rFonts w:cstheme="minorHAnsi"/>
+        </w:rPr>
+        <w:t>.</w:t>
+      </w:r>
+      <w:r>
+        <w:rPr>
+          <w:rFonts w:cstheme="minorHAnsi"/>
+        </w:rPr>
+        <w:t xml:space="preserve"> This traces back </w:t>
+      </w:r>
+      <w:r>
+        <w:rPr>
+          <w:rFonts w:cstheme="minorHAnsi"/>
+        </w:rPr>
+        <w:t xml:space="preserve">to </w:t>
+      </w:r>
+      <w:proofErr w:type="gramStart"/>
+      <w:r>
+        <w:rPr>
+          <w:rFonts w:ascii="Consolas" w:hAnsi="Consolas" w:cstheme="minorHAnsi"/>
+        </w:rPr>
+        <w:t>vcvarsqueryregistry.bat :</w:t>
+      </w:r>
+      <w:proofErr w:type="spellStart"/>
+      <w:r>
+        <w:rPr>
+          <w:rFonts w:ascii="Consolas" w:hAnsi="Consolas" w:cstheme="minorHAnsi"/>
+        </w:rPr>
+        <w:t>GetWindowsSdkExecutablePath</w:t>
+      </w:r>
+      <w:proofErr w:type="spellEnd"/>
+      <w:proofErr w:type="gramEnd"/>
+      <w:r>
+        <w:rPr>
+          <w:rFonts w:cstheme="minorHAnsi"/>
+        </w:rPr>
+        <w:t xml:space="preserve">, which tries sets up a variable called </w:t>
+      </w:r>
+      <w:r>
+        <w:rPr>
+          <w:rFonts w:ascii="Consolas" w:hAnsi="Consolas" w:cstheme="minorHAnsi"/>
+        </w:rPr>
+        <w:lastRenderedPageBreak/>
+        <w:t>WindowsSDK_ExecutablePath_x86</w:t>
+      </w:r>
+      <w:r>
+        <w:rPr>
+          <w:rFonts w:cstheme="minorHAnsi"/>
+        </w:rPr>
+        <w:t xml:space="preserve"> </w:t>
+      </w:r>
+      <w:r>
+        <w:rPr>
+          <w:rFonts w:cstheme="minorHAnsi"/>
+        </w:rPr>
+        <w:t>that</w:t>
+      </w:r>
+      <w:r>
+        <w:rPr>
+          <w:rFonts w:cstheme="minorHAnsi"/>
+        </w:rPr>
+        <w:t xml:space="preserve"> will get prepended to </w:t>
+      </w:r>
+      <w:r>
+        <w:rPr>
+          <w:rFonts w:ascii="Consolas" w:hAnsi="Consolas" w:cstheme="minorHAnsi"/>
+        </w:rPr>
+        <w:t>PATH</w:t>
+      </w:r>
+      <w:r>
+        <w:rPr>
+          <w:rFonts w:cstheme="minorHAnsi"/>
+        </w:rPr>
+        <w:t xml:space="preserve"> by </w:t>
+      </w:r>
+      <w:r>
+        <w:rPr>
+          <w:rFonts w:ascii="Consolas" w:hAnsi="Consolas" w:cstheme="minorHAnsi"/>
+        </w:rPr>
+        <w:t>vcvars32</w:t>
+      </w:r>
+      <w:r>
+        <w:rPr>
+          <w:rFonts w:cstheme="minorHAnsi"/>
+        </w:rPr>
+        <w:t>. However, the</w:t>
+      </w:r>
+      <w:r>
+        <w:rPr>
+          <w:rFonts w:cstheme="minorHAnsi"/>
+        </w:rPr>
+        <w:t xml:space="preserve"> search for that</w:t>
+      </w:r>
+      <w:r>
+        <w:rPr>
+          <w:rFonts w:cstheme="minorHAnsi"/>
+        </w:rPr>
+        <w:t xml:space="preserve"> </w:t>
+      </w:r>
+      <w:r>
+        <w:rPr>
+          <w:rFonts w:cstheme="minorHAnsi"/>
+        </w:rPr>
+        <w:t>executable path only looks through entries in the registry for</w:t>
+      </w:r>
+      <w:r>
+        <w:rPr>
+          <w:rFonts w:cstheme="minorHAnsi"/>
+        </w:rPr>
+        <w:t xml:space="preserve"> a handful of hard-coded</w:t>
+      </w:r>
+      <w:r>
+        <w:rPr>
+          <w:rFonts w:cstheme="minorHAnsi"/>
+        </w:rPr>
+        <w:t xml:space="preserve"> .NET SDK</w:t>
+      </w:r>
+      <w:r>
+        <w:rPr>
+          <w:rFonts w:cstheme="minorHAnsi"/>
+        </w:rPr>
+        <w:t xml:space="preserve"> versions,</w:t>
+      </w:r>
+      <w:r>
+        <w:rPr>
+          <w:rFonts w:cstheme="minorHAnsi"/>
+        </w:rPr>
+        <w:t xml:space="preserve"> which are all absent after my installation of the tools. We need to manually configure the VS installer to turn on a component for .NET SDK &lt;= 4.6</w:t>
+      </w:r>
+      <w:r>
+        <w:rPr>
+          <w:rFonts w:cstheme="minorHAnsi"/>
+        </w:rPr>
+        <w:t>.1</w:t>
+      </w:r>
+      <w:r>
+        <w:rPr>
+          <w:rFonts w:cstheme="minorHAnsi"/>
+        </w:rPr>
+        <w:t>. (The most recent version 4.7 will not work! Ha!)</w:t>
+      </w:r>
+      <w:r>
+        <w:rPr>
+          <w:rFonts w:cstheme="minorHAnsi"/>
+        </w:rPr>
+        <w:t xml:space="preserve">. Even with the .NET SDK, we don’t get rc.exe in the path. So instead, call the script vcvars.bat in the </w:t>
+      </w:r>
+      <w:proofErr w:type="spellStart"/>
+      <w:r>
+        <w:rPr>
+          <w:rFonts w:cstheme="minorHAnsi"/>
+        </w:rPr>
+        <w:t>openACHP</w:t>
+      </w:r>
+      <w:proofErr w:type="spellEnd"/>
+      <w:r>
+        <w:rPr>
+          <w:rFonts w:cstheme="minorHAnsi"/>
+        </w:rPr>
+        <w:t xml:space="preserve"> code, which adds what appears to be the correct path.</w:t>
+      </w:r>
+      <w:bookmarkStart w:id="0" w:name="_GoBack"/>
+      <w:bookmarkEnd w:id="0"/>
+    </w:p>
+    <w:p>
+      <w:pPr>
+        <w:pStyle w:val="ListParagraph"/>
+        <w:numPr>
+          <w:ilvl w:val="2"/>
+          <w:numId w:val="1"/>
+        </w:numPr>
+        <w:rPr>
+          <w:rFonts w:ascii="Consolas" w:hAnsi="Consolas"/>
+        </w:rPr>
+      </w:pPr>
+      <w:r>
+        <w:rPr>
+          <w:rFonts w:cstheme="minorHAnsi"/>
+        </w:rPr>
+        <w:t xml:space="preserve">Finally, you can </w:t>
+      </w:r>
+      <w:r>
+        <w:rPr>
+          <w:rFonts w:cstheme="minorHAnsi"/>
+        </w:rPr>
+        <w:t>install the package with pip</w:t>
+      </w:r>
+      <w:r>
+        <w:rPr>
+          <w:rFonts w:cstheme="minorHAnsi"/>
+        </w:rPr>
+        <w:t>!</w:t>
       </w:r>
     </w:p>
     <w:p>
@@ -336,12 +866,86 @@
         <w:t>environment.yml</w:t>
       </w:r>
       <w:proofErr w:type="spellEnd"/>
-      <w:r>
+    </w:p>
+    <w:p>
+      <w:pPr>
+        <w:ind w:left="720"/>
         <w:rPr>
           <w:rFonts w:ascii="Consolas" w:hAnsi="Consolas" w:cs="Courier New"/>
         </w:rPr>
-        <w:br/>
-      </w:r>
+      </w:pPr>
+      <w:r>
+        <w:rPr>
+          <w:rFonts w:ascii="Consolas" w:hAnsi="Consolas" w:cs="Courier New"/>
+        </w:rPr>
+        <w:t>or</w:t>
+      </w:r>
+    </w:p>
+    <w:p>
+      <w:pPr>
+        <w:ind w:left="720"/>
+        <w:rPr>
+          <w:rFonts w:ascii="Consolas" w:hAnsi="Consolas"/>
+        </w:rPr>
+      </w:pPr>
+      <w:proofErr w:type="spellStart"/>
+      <w:r>
+        <w:rPr>
+          <w:rFonts w:ascii="Consolas" w:hAnsi="Consolas"/>
+        </w:rPr>
+        <w:t>conda</w:t>
+      </w:r>
+      <w:proofErr w:type="spellEnd"/>
+      <w:r>
+        <w:rPr>
+          <w:rFonts w:ascii="Consolas" w:hAnsi="Consolas"/>
+        </w:rPr>
+        <w:t xml:space="preserve"> install --name </w:t>
+      </w:r>
+      <w:proofErr w:type="spellStart"/>
+      <w:r>
+        <w:rPr>
+          <w:rFonts w:ascii="Consolas" w:hAnsi="Consolas"/>
+        </w:rPr>
+        <w:t>myenv</w:t>
+      </w:r>
+      <w:proofErr w:type="spellEnd"/>
+      <w:r>
+        <w:rPr>
+          <w:rFonts w:ascii="Consolas" w:hAnsi="Consolas"/>
+        </w:rPr>
+        <w:t xml:space="preserve"> --file </w:t>
+      </w:r>
+      <w:proofErr w:type="spellStart"/>
+      <w:r>
+        <w:rPr>
+          <w:rFonts w:ascii="Consolas" w:hAnsi="Consolas"/>
+        </w:rPr>
+        <w:t>environment.yml</w:t>
+      </w:r>
+      <w:proofErr w:type="spellEnd"/>
+    </w:p>
+    <w:p>
+      <w:pPr>
+        <w:ind w:left="720"/>
+        <w:rPr>
+          <w:rFonts w:ascii="Consolas" w:hAnsi="Consolas"/>
+        </w:rPr>
+      </w:pPr>
+      <w:r>
+        <w:rPr>
+          <w:rFonts w:ascii="Consolas" w:hAnsi="Consolas"/>
+        </w:rPr>
+        <w:t>or</w:t>
+      </w:r>
+    </w:p>
+    <w:p>
+      <w:pPr>
+        <w:ind w:left="720"/>
+        <w:rPr>
+          <w:rFonts w:ascii="Consolas" w:hAnsi="Consolas" w:cs="Courier New"/>
+        </w:rPr>
+      </w:pPr>
       <w:r>
         <w:rPr>
           <w:rFonts w:ascii="Consolas" w:hAnsi="Consolas"/>
@@ -391,7 +995,7 @@
         <w:rPr>
           <w:rStyle w:val="FootnoteReference"/>
         </w:rPr>
-        <w:footnoteReference w:id="1"/>
+        <w:footnoteReference w:id="4"/>
       </w:r>
     </w:p>
     <w:p>
@@ -422,8 +1026,6 @@
       <w:r>
         <w:t>F-Chart Software’s EES, version ca. 2016s. To utilize it, you need to go back and make sure that your Python is a 32-bit version. Check this by opening a python session on the command line.</w:t>
       </w:r>
-      <w:bookmarkStart w:id="0" w:name="_GoBack"/>
-      <w:bookmarkEnd w:id="0"/>
     </w:p>
     <w:p>
       <w:pPr>
@@ -431,7 +1033,6 @@
       </w:pPr>
       <w:proofErr w:type="spellStart"/>
       <w:r>
-        <w:lastRenderedPageBreak/>
         <w:t>LiBr</w:t>
       </w:r>
       <w:proofErr w:type="spellEnd"/>
@@ -697,7 +1298,11 @@
               <w:cnfStyle w:val="000000000000" w:firstRow="0" w:lastRow="0" w:firstColumn="0" w:lastColumn="0" w:oddVBand="0" w:evenVBand="0" w:oddHBand="0" w:evenHBand="0" w:firstRowFirstColumn="0" w:firstRowLastColumn="0" w:lastRowFirstColumn="0" w:lastRowLastColumn="0"/>
             </w:pPr>
             <w:r>
-              <w:t>Enthalpy correction not implemented in interface file, but in comparison notebook</w:t>
+              <w:t xml:space="preserve">Enthalpy correction not implemented in interface file, </w:t>
+            </w:r>
+            <w:r>
+              <w:lastRenderedPageBreak/>
+              <w:t>but in comparison notebook</w:t>
             </w:r>
           </w:p>
         </w:tc>
@@ -713,6 +1318,7 @@
           </w:tcPr>
           <w:p>
             <w:r>
+              <w:lastRenderedPageBreak/>
               <w:t>ASHRAE</w:t>
             </w:r>
           </w:p>
@@ -1222,7 +1828,6 @@
           </w:tcPr>
           <w:p>
             <w:r>
-              <w:lastRenderedPageBreak/>
               <w:t>Melinder, Skovrup</w:t>
             </w:r>
           </w:p>
@@ -1244,7 +1849,7 @@
               <w:rPr>
                 <w:rStyle w:val="FootnoteReference"/>
               </w:rPr>
-              <w:footnoteReference w:id="2"/>
+              <w:footnoteReference w:id="5"/>
             </w:r>
           </w:p>
         </w:tc>
@@ -1378,6 +1983,7 @@
     </w:p>
     <w:p>
       <w:r>
+        <w:lastRenderedPageBreak/>
         <w:t xml:space="preserve">The first objective is the simplest from a technical perspective. The second and third (accuracy and speed) are competing objectives, and several tricks and trade-offs have been considered especially with respect to property lookups and heat exchanger equations. For example, my dissertation prospectus outlines how in solving heat exchanger problems, the use of an integral equation instead of a simplified equation (LMTD or NTU) will improve accuracy for non-linear or non-constant properties. However, multiple approaches exist to </w:t>
       </w:r>
       <w:r>
@@ -1584,11 +2190,7 @@
         <w:t xml:space="preserve">for </w:t>
       </w:r>
       <w:r>
-        <w:t xml:space="preserve">forward and reverse lookups of (q, T). Direct calls to property functions may be slow </w:t>
-      </w:r>
-      <w:r>
-        <w:lastRenderedPageBreak/>
-        <w:t>due to the use of an iterative solvers for some sets of inputs. For a spline approach, choose the range and number of sample points.</w:t>
+        <w:t>forward and reverse lookups of (q, T). Direct calls to property functions may be slow due to the use of an iterative solvers for some sets of inputs. For a spline approach, choose the range and number of sample points.</w:t>
       </w:r>
     </w:p>
     <w:p>
@@ -1633,6 +2235,7 @@
         <w:pStyle w:val="Heading2"/>
       </w:pPr>
       <w:r>
+        <w:lastRenderedPageBreak/>
         <w:t>Optimization</w:t>
       </w:r>
     </w:p>
@@ -1778,11 +2381,7 @@
       </w:r>
       <w:proofErr w:type="spellEnd"/>
       <w:r>
-        <w:t xml:space="preserve">, I identified a bug, and </w:t>
-      </w:r>
-      <w:r>
-        <w:lastRenderedPageBreak/>
-        <w:t xml:space="preserve">thanks to the package being open source, </w:t>
+        <w:t xml:space="preserve">, I identified a bug, and thanks to the package being open source, </w:t>
       </w:r>
       <w:proofErr w:type="gramStart"/>
       <w:r>
@@ -1877,11 +2476,68 @@
         <w:t xml:space="preserve"> </w:t>
       </w:r>
       <w:r>
-        <w:t>http://simulationresearch.lbl.gov/GO/</w:t>
+        <w:t>https://blogs.msdn.microsoft.com/vcblog/2016/11/16/introducing-the-visual-studio-build-tools/</w:t>
       </w:r>
     </w:p>
   </w:footnote>
   <w:footnote w:id="2">
+    <w:p>
+      <w:pPr>
+        <w:pStyle w:val="FootnoteText"/>
+      </w:pPr>
+      <w:r>
+        <w:rPr>
+          <w:rStyle w:val="FootnoteReference"/>
+        </w:rPr>
+        <w:footnoteRef/>
+      </w:r>
+      <w:r>
+        <w:t xml:space="preserve"> </w:t>
+      </w:r>
+      <w:r>
+        <w:t>https://developercommunity.visualstudio.com/content/problem/22031/unusable-vc-build-tools-2015-installed-with-vs2017.html</w:t>
+      </w:r>
+    </w:p>
+  </w:footnote>
+  <w:footnote w:id="3">
+    <w:p>
+      <w:pPr>
+        <w:pStyle w:val="FootnoteText"/>
+      </w:pPr>
+      <w:r>
+        <w:rPr>
+          <w:rStyle w:val="FootnoteReference"/>
+        </w:rPr>
+        <w:footnoteRef/>
+      </w:r>
+      <w:r>
+        <w:t xml:space="preserve"> </w:t>
+      </w:r>
+      <w:r>
+        <w:t>https://developer.microsoft.com/en-us/windows/downloads/windows-10-sdk</w:t>
+      </w:r>
+    </w:p>
+  </w:footnote>
+  <w:footnote w:id="4">
+    <w:p>
+      <w:pPr>
+        <w:pStyle w:val="FootnoteText"/>
+      </w:pPr>
+      <w:r>
+        <w:rPr>
+          <w:rStyle w:val="FootnoteReference"/>
+        </w:rPr>
+        <w:footnoteRef/>
+      </w:r>
+      <w:r>
+        <w:t xml:space="preserve"> </w:t>
+      </w:r>
+      <w:r>
+        <w:t>http://simulationresearch.lbl.gov/GO/</w:t>
+      </w:r>
+    </w:p>
+  </w:footnote>
+  <w:footnote w:id="5">
     <w:p>
       <w:pPr>
         <w:pStyle w:val="FootnoteText"/>
@@ -3570,7 +4226,7 @@
 </file>
 
 <file path=customXml/itemProps1.xml><?xml version="1.0" encoding="utf-8"?>
-<ds:datastoreItem xmlns:ds="http://schemas.openxmlformats.org/officeDocument/2006/customXml" ds:itemID="{33C36429-10BB-4990-B59A-B00E5EBA43D5}">
+<ds:datastoreItem xmlns:ds="http://schemas.openxmlformats.org/officeDocument/2006/customXml" ds:itemID="{C71A40BD-AA48-4A1F-89E8-922723B75BAE}">
   <ds:schemaRefs>
     <ds:schemaRef ds:uri="http://schemas.openxmlformats.org/officeDocument/2006/bibliography"/>
   </ds:schemaRefs>

</xml_diff>